<commit_message>
Report and README Completion.
</commit_message>
<xml_diff>
--- a/AlphabetSoup Charity Funding Predictor.docx
+++ b/AlphabetSoup Charity Funding Predictor.docx
@@ -167,13 +167,7 @@
         <w:t>IS_SUCCESSFUL</w:t>
       </w:r>
       <w:r>
-        <w:t xml:space="preserve"> variable, which determines if the funded money was used effectively, was considered the target for the model. The </w:t>
-      </w:r>
-      <w:r>
-        <w:t>following variables were considered</w:t>
-      </w:r>
-      <w:r>
-        <w:t xml:space="preserve"> features for the model:</w:t>
+        <w:t xml:space="preserve"> variable, which determines if the funded money was used effectively, was considered the target for the model. The following variables were considered features for the model:</w:t>
       </w:r>
     </w:p>
     <w:p>
@@ -405,13 +399,7 @@
       </w:pPr>
       <w:r>
         <w:lastRenderedPageBreak/>
-        <w:t xml:space="preserve">Other elements tested were changing the number of bins for rare occurrences in columns, </w:t>
-      </w:r>
-      <w:r>
-        <w:t xml:space="preserve">changing the number of values for bins, </w:t>
-      </w:r>
-      <w:r>
-        <w:t>dropping unneeded columns, and changing the number of epochs. These were in addition to the previously mentioned changes to number of neurons, number of layers, and activation functions.</w:t>
+        <w:t>Other elements tested were changing the number of bins for rare occurrences in columns, changing the number of values for bins, dropping unneeded columns, and changing the number of epochs. These were in addition to the previously mentioned changes to number of neurons, number of layers, and activation functions.</w:t>
       </w:r>
     </w:p>
     <w:p>
@@ -440,6 +428,9 @@
         <w:spacing w:after="120"/>
       </w:pPr>
       <w:r>
+        <w:rPr>
+          <w:noProof/>
+        </w:rPr>
         <w:drawing>
           <wp:inline distT="0" distB="0" distL="0" distR="0" wp14:anchorId="5699CC3F" wp14:editId="653D6467">
             <wp:extent cx="5439534" cy="381053"/>
@@ -503,6 +494,9 @@
         <w:spacing w:after="120"/>
       </w:pPr>
       <w:r>
+        <w:rPr>
+          <w:noProof/>
+        </w:rPr>
         <w:drawing>
           <wp:inline distT="0" distB="0" distL="0" distR="0" wp14:anchorId="64FA5B06" wp14:editId="7382EDF6">
             <wp:extent cx="5506218" cy="352474"/>
@@ -566,6 +560,9 @@
         <w:spacing w:after="120"/>
       </w:pPr>
       <w:r>
+        <w:rPr>
+          <w:noProof/>
+        </w:rPr>
         <w:drawing>
           <wp:inline distT="0" distB="0" distL="0" distR="0" wp14:anchorId="421EA8AD" wp14:editId="2D39D98E">
             <wp:extent cx="5525271" cy="371527"/>
@@ -629,6 +626,9 @@
         <w:spacing w:after="120"/>
       </w:pPr>
       <w:r>
+        <w:rPr>
+          <w:noProof/>
+        </w:rPr>
         <w:drawing>
           <wp:inline distT="0" distB="0" distL="0" distR="0" wp14:anchorId="49DEF8D1" wp14:editId="09FC51A1">
             <wp:extent cx="5544324" cy="400106"/>
@@ -747,9 +747,6 @@
       </w:r>
       <w:r>
         <w:t xml:space="preserve"> This was tested, for comparison purposes, and returned a 0.72 accuracy score. While this is a slightly lower accuracy, the reduction in processing power may make up for the reduction in accuracy.</w:t>
-      </w:r>
-      <w:r>
-        <w:t xml:space="preserve"> </w:t>
       </w:r>
     </w:p>
     <w:p>

</xml_diff>